<commit_message>
debug the active mode
</commit_message>
<xml_diff>
--- a/Assignment1/Assigment1_report.docx
+++ b/Assignment1/Assigment1_report.docx
@@ -42,10 +42,10 @@
             <v:path o:extrusionok="f" gradientshapeok="t" o:connecttype="rect"/>
             <o:lock v:ext="edit" aspectratio="t"/>
           </v:shapetype>
-          <v:shape id="_x0000_i1025" type="#_x0000_t75" style="width:468pt;height:87.6pt" o:ole="">
+          <v:shape id="_x0000_i1025" type="#_x0000_t75" style="width:468.3pt;height:87.55pt" o:ole="">
             <v:imagedata r:id="rId8" o:title=""/>
           </v:shape>
-          <o:OLEObject Type="Embed" ProgID="Word.OpenDocumentText.12" ShapeID="_x0000_i1025" DrawAspect="Content" ObjectID="_1536341115" r:id="rId9"/>
+          <o:OLEObject Type="Embed" ProgID="Word.OpenDocumentText.12" ShapeID="_x0000_i1025" DrawAspect="Content" ObjectID="_1536650850" r:id="rId9"/>
         </w:object>
       </w:r>
     </w:p>
@@ -77,10 +77,10 @@
     <w:p>
       <w:r>
         <w:object w:dxaOrig="9360" w:dyaOrig="8168">
-          <v:shape id="_x0000_i1027" type="#_x0000_t75" style="width:468pt;height:408.25pt" o:ole="">
+          <v:shape id="_x0000_i1026" type="#_x0000_t75" style="width:468.3pt;height:408.4pt" o:ole="">
             <v:imagedata r:id="rId10" o:title=""/>
           </v:shape>
-          <o:OLEObject Type="Embed" ProgID="Word.OpenDocumentText.12" ShapeID="_x0000_i1027" DrawAspect="Content" ObjectID="_1536341116" r:id="rId11"/>
+          <o:OLEObject Type="Embed" ProgID="Word.OpenDocumentText.12" ShapeID="_x0000_i1026" DrawAspect="Content" ObjectID="_1536650851" r:id="rId11"/>
         </w:object>
       </w:r>
     </w:p>
@@ -106,10 +106,10 @@
     <w:p>
       <w:r>
         <w:object w:dxaOrig="9360" w:dyaOrig="7017">
-          <v:shape id="_x0000_i1028" type="#_x0000_t75" style="width:468pt;height:351.15pt" o:ole="">
+          <v:shape id="_x0000_i1027" type="#_x0000_t75" style="width:468.3pt;height:351.35pt" o:ole="">
             <v:imagedata r:id="rId12" o:title=""/>
           </v:shape>
-          <o:OLEObject Type="Embed" ProgID="Word.OpenDocumentText.12" ShapeID="_x0000_i1028" DrawAspect="Content" ObjectID="_1536341117" r:id="rId13"/>
+          <o:OLEObject Type="Embed" ProgID="Word.OpenDocumentText.12" ShapeID="_x0000_i1027" DrawAspect="Content" ObjectID="_1536650852" r:id="rId13"/>
         </w:object>
       </w:r>
     </w:p>
@@ -128,6 +128,447 @@
     </w:p>
     <w:p/>
     <w:p/>
+    <w:p/>
+    <w:p>
+      <w:r>
+        <w:lastRenderedPageBreak/>
+        <w:t>Code in getThread() method of client:</w:t>
+      </w:r>
+    </w:p>
+    <w:bookmarkStart w:id="3" w:name="_MON_1536327412"/>
+    <w:bookmarkEnd w:id="3"/>
+    <w:p>
+      <w:r>
+        <w:object w:dxaOrig="9360" w:dyaOrig="5301">
+          <v:shape id="_x0000_i1028" type="#_x0000_t75" style="width:468.3pt;height:264.95pt" o:ole="">
+            <v:imagedata r:id="rId14" o:title=""/>
+          </v:shape>
+          <o:OLEObject Type="Embed" ProgID="Word.OpenDocumentText.12" ShapeID="_x0000_i1028" DrawAspect="Content" ObjectID="_1536650853" r:id="rId15"/>
+        </w:object>
+      </w:r>
+    </w:p>
+    <w:p>
+      <w:r>
+        <w:t xml:space="preserve">This method will be invoked when </w:t>
+      </w:r>
+      <w:r>
+        <w:t>the mode is ACTIVE and the command is get the file from the server. First ,getting the file name and file size for printing ,and start read the bytes from the DataInputStream object.Using the FileOutputStream to write the bytes into file.</w:t>
+      </w:r>
+    </w:p>
+    <w:p/>
+    <w:p>
+      <w:r>
+        <w:t>Code in putThread() method of client</w:t>
+      </w:r>
+      <w:r>
+        <w:rPr>
+          <w:rFonts w:hint="eastAsia"/>
+        </w:rPr>
+        <w:t>：</w:t>
+      </w:r>
+    </w:p>
+    <w:bookmarkStart w:id="4" w:name="_MON_1536330413"/>
+    <w:bookmarkEnd w:id="4"/>
+    <w:p>
+      <w:r>
+        <w:object w:dxaOrig="9360" w:dyaOrig="3803">
+          <v:shape id="_x0000_i1029" type="#_x0000_t75" style="width:468.3pt;height:190.1pt" o:ole="">
+            <v:imagedata r:id="rId16" o:title=""/>
+          </v:shape>
+          <o:OLEObject Type="Embed" ProgID="Word.OpenDocumentText.12" ShapeID="_x0000_i1029" DrawAspect="Content" ObjectID="_1536650854" r:id="rId17"/>
+        </w:object>
+      </w:r>
+    </w:p>
+    <w:p>
+      <w:r>
+        <w:t>In this piece of code, it is quite similar to the GetThread() method ,just start a new thread to waiting for the server to connect. And write the data into the DataOutputStream object.</w:t>
+      </w:r>
+    </w:p>
+    <w:p/>
+    <w:p>
+      <w:r>
+        <w:lastRenderedPageBreak/>
+        <w:t>Now it is time of the server side</w:t>
+      </w:r>
+    </w:p>
+    <w:p>
+      <w:r>
+        <w:t>The code in put() for the server:</w:t>
+      </w:r>
+    </w:p>
+    <w:bookmarkStart w:id="5" w:name="_MON_1536331271"/>
+    <w:bookmarkEnd w:id="5"/>
+    <w:p>
+      <w:r>
+        <w:object w:dxaOrig="9360" w:dyaOrig="8558">
+          <v:shape id="_x0000_i1030" type="#_x0000_t75" style="width:468.3pt;height:427.95pt" o:ole="">
+            <v:imagedata r:id="rId18" o:title=""/>
+          </v:shape>
+          <o:OLEObject Type="Embed" ProgID="Word.OpenDocumentText.12" ShapeID="_x0000_i1030" DrawAspect="Content" ObjectID="_1536650855" r:id="rId19"/>
+        </w:object>
+      </w:r>
+      <w:r>
+        <w:t>Server will run the code when the client remotely invoke, if the mode is ACTIVE, the server will start the connection to the client with sending the file name and file size. If the mode is passive, just call the GetThead Methods to start a new thread to wait for the connection.</w:t>
+      </w:r>
+    </w:p>
+    <w:p/>
+    <w:p/>
+    <w:p/>
+    <w:p/>
+    <w:p/>
+    <w:p>
+      <w:r>
+        <w:lastRenderedPageBreak/>
+        <w:t>The put method of server side</w:t>
+      </w:r>
+      <w:r>
+        <w:rPr>
+          <w:rFonts w:hint="eastAsia"/>
+        </w:rPr>
+        <w:t>：</w:t>
+      </w:r>
+    </w:p>
+    <w:bookmarkStart w:id="6" w:name="_MON_1536331802"/>
+    <w:bookmarkEnd w:id="6"/>
+    <w:p>
+      <w:r>
+        <w:object w:dxaOrig="9360" w:dyaOrig="6748">
+          <v:shape id="_x0000_i1031" type="#_x0000_t75" style="width:468.3pt;height:337.55pt" o:ole="">
+            <v:imagedata r:id="rId20" o:title=""/>
+          </v:shape>
+          <o:OLEObject Type="Embed" ProgID="Word.OpenDocumentText.12" ShapeID="_x0000_i1031" DrawAspect="Content" ObjectID="_1536650856" r:id="rId21"/>
+        </w:object>
+      </w:r>
+    </w:p>
+    <w:p>
+      <w:r>
+        <w:t>If the put method is called and mode is equal to ACTIVE, the server start connecting to client and begin to receive file from the client and output the file in the current path. When the mode is PASSIVE, the server just start a new thread to listen the connection from the clients.</w:t>
+      </w:r>
+    </w:p>
+    <w:p>
+      <w:r>
+        <w:t>The getThread of server:</w:t>
+      </w:r>
+    </w:p>
+    <w:bookmarkStart w:id="7" w:name="_MON_1536332265"/>
+    <w:bookmarkEnd w:id="7"/>
+    <w:p>
+      <w:r>
+        <w:object w:dxaOrig="9360" w:dyaOrig="3123">
+          <v:shape id="_x0000_i1032" type="#_x0000_t75" style="width:468.3pt;height:156.1pt" o:ole="">
+            <v:imagedata r:id="rId22" o:title=""/>
+          </v:shape>
+          <o:OLEObject Type="Embed" ProgID="Word.OpenDocumentText.12" ShapeID="_x0000_i1032" DrawAspect="Content" ObjectID="_1536650857" r:id="rId23"/>
+        </w:object>
+      </w:r>
+    </w:p>
+    <w:p/>
+    <w:p/>
+    <w:p>
+      <w:r>
+        <w:lastRenderedPageBreak/>
+        <w:t>The PutThread of server:</w:t>
+      </w:r>
+    </w:p>
+    <w:bookmarkStart w:id="8" w:name="_MON_1536332199"/>
+    <w:bookmarkEnd w:id="8"/>
+    <w:p>
+      <w:r>
+        <w:object w:dxaOrig="9360" w:dyaOrig="5162">
+          <v:shape id="_x0000_i1033" type="#_x0000_t75" style="width:468.3pt;height:258.05pt" o:ole="">
+            <v:imagedata r:id="rId24" o:title=""/>
+          </v:shape>
+          <o:OLEObject Type="Embed" ProgID="Word.OpenDocumentText.12" ShapeID="_x0000_i1033" DrawAspect="Content" ObjectID="_1536650858" r:id="rId25"/>
+        </w:object>
+      </w:r>
+    </w:p>
+    <w:p>
+      <w:r>
+        <w:t>Testing code: Start the server in local and start client, when the client found the proxy server in the registry, the command line start to show.</w:t>
+      </w:r>
+    </w:p>
+    <w:p>
+      <w:r>
+        <w:t>Test in the passive mode:</w:t>
+      </w:r>
+    </w:p>
+    <w:p>
+      <w:r>
+        <w:t>The get method:</w:t>
+      </w:r>
+    </w:p>
+    <w:p>
+      <w:r>
+        <w:rPr>
+          <w:noProof/>
+        </w:rPr>
+        <w:drawing>
+          <wp:inline distT="0" distB="0" distL="0" distR="0">
+            <wp:extent cx="2611755" cy="1302385"/>
+            <wp:effectExtent l="0" t="0" r="0" b="0"/>
+            <wp:docPr id="1" name="Picture 1" descr="C:\Users\Tesla.L\Downloads\get_test.png"/>
+            <wp:cNvGraphicFramePr>
+              <a:graphicFrameLocks xmlns:a="http://schemas.openxmlformats.org/drawingml/2006/main" noChangeAspect="1"/>
+            </wp:cNvGraphicFramePr>
+            <a:graphic xmlns:a="http://schemas.openxmlformats.org/drawingml/2006/main">
+              <a:graphicData uri="http://schemas.openxmlformats.org/drawingml/2006/picture">
+                <pic:pic xmlns:pic="http://schemas.openxmlformats.org/drawingml/2006/picture">
+                  <pic:nvPicPr>
+                    <pic:cNvPr id="0" name="Picture 10" descr="C:\Users\Tesla.L\Downloads\get_test.png"/>
+                    <pic:cNvPicPr>
+                      <a:picLocks noChangeAspect="1" noChangeArrowheads="1"/>
+                    </pic:cNvPicPr>
+                  </pic:nvPicPr>
+                  <pic:blipFill>
+                    <a:blip r:embed="rId26">
+                      <a:extLst>
+                        <a:ext uri="{28A0092B-C50C-407E-A947-70E740481C1C}">
+                          <a14:useLocalDpi xmlns:a14="http://schemas.microsoft.com/office/drawing/2010/main" val="0"/>
+                        </a:ext>
+                      </a:extLst>
+                    </a:blip>
+                    <a:srcRect/>
+                    <a:stretch>
+                      <a:fillRect/>
+                    </a:stretch>
+                  </pic:blipFill>
+                  <pic:spPr bwMode="auto">
+                    <a:xfrm>
+                      <a:off x="0" y="0"/>
+                      <a:ext cx="2611755" cy="1302385"/>
+                    </a:xfrm>
+                    <a:prstGeom prst="rect">
+                      <a:avLst/>
+                    </a:prstGeom>
+                    <a:noFill/>
+                    <a:ln>
+                      <a:noFill/>
+                    </a:ln>
+                  </pic:spPr>
+                </pic:pic>
+              </a:graphicData>
+            </a:graphic>
+          </wp:inline>
+        </w:drawing>
+      </w:r>
+    </w:p>
+    <w:p>
+      <w:r>
+        <w:t>The put method:</w:t>
+      </w:r>
+    </w:p>
+    <w:p>
+      <w:r>
+        <w:rPr>
+          <w:rStyle w:val="Normal"/>
+          <w:rFonts w:ascii="Times New Roman" w:eastAsia="Times New Roman" w:hAnsi="Times New Roman" w:cs="Times New Roman"/>
+          <w:snapToGrid w:val="0"/>
+          <w:color w:val="000000"/>
+          <w:w w:val="0"/>
+          <w:sz w:val="0"/>
+          <w:szCs w:val="0"/>
+          <w:u w:color="000000"/>
+          <w:bdr w:val="none" w:sz="0" w:space="0" w:color="000000"/>
+          <w:shd w:val="clear" w:color="000000" w:fill="000000"/>
+          <w:lang w:val="x-none" w:eastAsia="x-none" w:bidi="x-none"/>
+        </w:rPr>
+        <w:lastRenderedPageBreak/>
+        <w:t xml:space="preserve"> </w:t>
+      </w:r>
+      <w:r>
+        <w:rPr>
+          <w:noProof/>
+        </w:rPr>
+        <w:drawing>
+          <wp:inline distT="0" distB="0" distL="0" distR="0">
+            <wp:extent cx="2399665" cy="3189605"/>
+            <wp:effectExtent l="0" t="0" r="635" b="0"/>
+            <wp:docPr id="4" name="Picture 4" descr="C:\Users\Tesla.L\Downloads\put_test.png"/>
+            <wp:cNvGraphicFramePr>
+              <a:graphicFrameLocks xmlns:a="http://schemas.openxmlformats.org/drawingml/2006/main" noChangeAspect="1"/>
+            </wp:cNvGraphicFramePr>
+            <a:graphic xmlns:a="http://schemas.openxmlformats.org/drawingml/2006/main">
+              <a:graphicData uri="http://schemas.openxmlformats.org/drawingml/2006/picture">
+                <pic:pic xmlns:pic="http://schemas.openxmlformats.org/drawingml/2006/picture">
+                  <pic:nvPicPr>
+                    <pic:cNvPr id="0" name="Picture 13" descr="C:\Users\Tesla.L\Downloads\put_test.png"/>
+                    <pic:cNvPicPr>
+                      <a:picLocks noChangeAspect="1" noChangeArrowheads="1"/>
+                    </pic:cNvPicPr>
+                  </pic:nvPicPr>
+                  <pic:blipFill>
+                    <a:blip r:embed="rId27">
+                      <a:extLst>
+                        <a:ext uri="{28A0092B-C50C-407E-A947-70E740481C1C}">
+                          <a14:useLocalDpi xmlns:a14="http://schemas.microsoft.com/office/drawing/2010/main" val="0"/>
+                        </a:ext>
+                      </a:extLst>
+                    </a:blip>
+                    <a:srcRect/>
+                    <a:stretch>
+                      <a:fillRect/>
+                    </a:stretch>
+                  </pic:blipFill>
+                  <pic:spPr bwMode="auto">
+                    <a:xfrm>
+                      <a:off x="0" y="0"/>
+                      <a:ext cx="2399665" cy="3189605"/>
+                    </a:xfrm>
+                    <a:prstGeom prst="rect">
+                      <a:avLst/>
+                    </a:prstGeom>
+                    <a:noFill/>
+                    <a:ln>
+                      <a:noFill/>
+                    </a:ln>
+                  </pic:spPr>
+                </pic:pic>
+              </a:graphicData>
+            </a:graphic>
+          </wp:inline>
+        </w:drawing>
+      </w:r>
+    </w:p>
+    <w:p>
+      <w:r>
+        <w:t>Testing in the passive mode, to get or put file with the server and correct the code, make sure the file that been transferred is complete.</w:t>
+      </w:r>
+    </w:p>
+    <w:p>
+      <w:r>
+        <w:t>Changing it to active mode and do the same thing like the get and put methods.</w:t>
+      </w:r>
+    </w:p>
+    <w:p>
+      <w:r>
+        <w:t xml:space="preserve">Using dir to show the current root that the </w:t>
+      </w:r>
+      <w:r>
+        <w:t>get_</w:t>
+      </w:r>
+      <w:r>
+        <w:t>test.txt is already in the server side:</w:t>
+      </w:r>
+    </w:p>
+    <w:p>
+      <w:r>
+        <w:t xml:space="preserve">Test the get </w:t>
+      </w:r>
+      <w:r>
+        <w:t>method</w:t>
+      </w:r>
+      <w:r>
+        <w:rPr>
+          <w:rFonts w:hint="eastAsia"/>
+        </w:rPr>
+        <w:t>：</w:t>
+      </w:r>
+    </w:p>
+    <w:p>
+      <w:r>
+        <w:rPr>
+          <w:noProof/>
+        </w:rPr>
+        <w:drawing>
+          <wp:inline distT="0" distB="0" distL="0" distR="0" wp14:anchorId="0BF7682B" wp14:editId="68C365D5">
+            <wp:extent cx="3314700" cy="3209925"/>
+            <wp:effectExtent l="0" t="0" r="0" b="9525"/>
+            <wp:docPr id="9" name="Picture 9"/>
+            <wp:cNvGraphicFramePr>
+              <a:graphicFrameLocks xmlns:a="http://schemas.openxmlformats.org/drawingml/2006/main" noChangeAspect="1"/>
+            </wp:cNvGraphicFramePr>
+            <a:graphic xmlns:a="http://schemas.openxmlformats.org/drawingml/2006/main">
+              <a:graphicData uri="http://schemas.openxmlformats.org/drawingml/2006/picture">
+                <pic:pic xmlns:pic="http://schemas.openxmlformats.org/drawingml/2006/picture">
+                  <pic:nvPicPr>
+                    <pic:cNvPr id="1" name=""/>
+                    <pic:cNvPicPr/>
+                  </pic:nvPicPr>
+                  <pic:blipFill>
+                    <a:blip r:embed="rId28"/>
+                    <a:stretch>
+                      <a:fillRect/>
+                    </a:stretch>
+                  </pic:blipFill>
+                  <pic:spPr>
+                    <a:xfrm>
+                      <a:off x="0" y="0"/>
+                      <a:ext cx="3314700" cy="3209925"/>
+                    </a:xfrm>
+                    <a:prstGeom prst="rect">
+                      <a:avLst/>
+                    </a:prstGeom>
+                  </pic:spPr>
+                </pic:pic>
+              </a:graphicData>
+            </a:graphic>
+          </wp:inline>
+        </w:drawing>
+      </w:r>
+    </w:p>
+    <w:p/>
+    <w:p>
+      <w:r>
+        <w:lastRenderedPageBreak/>
+        <w:t>Test in active mode:</w:t>
+      </w:r>
+    </w:p>
+    <w:p>
+      <w:r>
+        <w:t>Using the put methods to put the put</w:t>
+      </w:r>
+      <w:r>
+        <w:rPr>
+          <w:rFonts w:hint="eastAsia"/>
+        </w:rPr>
+        <w:t>_</w:t>
+      </w:r>
+      <w:r>
+        <w:t>test.txt:</w:t>
+      </w:r>
+    </w:p>
+    <w:p>
+      <w:r>
+        <w:rPr>
+          <w:noProof/>
+        </w:rPr>
+        <w:drawing>
+          <wp:inline distT="0" distB="0" distL="0" distR="0" wp14:anchorId="518927B9" wp14:editId="79F5308C">
+            <wp:extent cx="3362325" cy="552450"/>
+            <wp:effectExtent l="0" t="0" r="9525" b="0"/>
+            <wp:docPr id="11" name="Picture 11"/>
+            <wp:cNvGraphicFramePr>
+              <a:graphicFrameLocks xmlns:a="http://schemas.openxmlformats.org/drawingml/2006/main" noChangeAspect="1"/>
+            </wp:cNvGraphicFramePr>
+            <a:graphic xmlns:a="http://schemas.openxmlformats.org/drawingml/2006/main">
+              <a:graphicData uri="http://schemas.openxmlformats.org/drawingml/2006/picture">
+                <pic:pic xmlns:pic="http://schemas.openxmlformats.org/drawingml/2006/picture">
+                  <pic:nvPicPr>
+                    <pic:cNvPr id="1" name=""/>
+                    <pic:cNvPicPr/>
+                  </pic:nvPicPr>
+                  <pic:blipFill>
+                    <a:blip r:embed="rId29"/>
+                    <a:stretch>
+                      <a:fillRect/>
+                    </a:stretch>
+                  </pic:blipFill>
+                  <pic:spPr>
+                    <a:xfrm>
+                      <a:off x="0" y="0"/>
+                      <a:ext cx="3362325" cy="552450"/>
+                    </a:xfrm>
+                    <a:prstGeom prst="rect">
+                      <a:avLst/>
+                    </a:prstGeom>
+                  </pic:spPr>
+                </pic:pic>
+              </a:graphicData>
+            </a:graphic>
+          </wp:inline>
+        </w:drawing>
+      </w:r>
+    </w:p>
     <w:p>
       <w:pPr>
         <w:rPr>
@@ -137,197 +578,22 @@
     </w:p>
     <w:p>
       <w:r>
-        <w:lastRenderedPageBreak/>
-        <w:t>Code in getThread() method of client:</w:t>
-      </w:r>
-    </w:p>
-    <w:bookmarkStart w:id="3" w:name="_MON_1536327412"/>
-    <w:bookmarkEnd w:id="3"/>
-    <w:p>
-      <w:r>
-        <w:object w:dxaOrig="9360" w:dyaOrig="5301">
-          <v:shape id="_x0000_i1026" type="#_x0000_t75" style="width:468pt;height:264.9pt" o:ole="">
-            <v:imagedata r:id="rId14" o:title=""/>
-          </v:shape>
-          <o:OLEObject Type="Embed" ProgID="Word.OpenDocumentText.12" ShapeID="_x0000_i1026" DrawAspect="Content" ObjectID="_1536341118" r:id="rId15"/>
-        </w:object>
-      </w:r>
-    </w:p>
-    <w:p>
-      <w:r>
-        <w:t xml:space="preserve">This method will be invoked when </w:t>
-      </w:r>
-      <w:r>
-        <w:t>the mode is ACTIVE and the command is get the file from the server. First ,getting the file name and file size for printing ,and start read the bytes from the DataInputStream object.Using the FileOutputStream to write the bytes into file.</w:t>
-      </w:r>
-    </w:p>
-    <w:p/>
-    <w:p>
-      <w:r>
-        <w:t>Code in putThread() method of client</w:t>
-      </w:r>
-      <w:r>
-        <w:rPr>
-          <w:rFonts w:hint="eastAsia"/>
-        </w:rPr>
-        <w:t>：</w:t>
-      </w:r>
-    </w:p>
-    <w:bookmarkStart w:id="4" w:name="_MON_1536330413"/>
-    <w:bookmarkEnd w:id="4"/>
-    <w:p>
-      <w:r>
-        <w:object w:dxaOrig="9360" w:dyaOrig="3803">
-          <v:shape id="_x0000_i1029" type="#_x0000_t75" style="width:468pt;height:190.2pt" o:ole="">
-            <v:imagedata r:id="rId16" o:title=""/>
-          </v:shape>
-          <o:OLEObject Type="Embed" ProgID="Word.OpenDocumentText.12" ShapeID="_x0000_i1029" DrawAspect="Content" ObjectID="_1536341119" r:id="rId17"/>
-        </w:object>
-      </w:r>
-    </w:p>
-    <w:p>
-      <w:r>
-        <w:t>In this piece of code, it is quite similar to the GetThread() method ,just start a new thread to waiting for the server to connect. And write the data into the DataOutputStream object.</w:t>
-      </w:r>
-    </w:p>
-    <w:p/>
-    <w:p>
-      <w:pPr>
-        <w:rPr>
-          <w:rFonts w:hint="eastAsia"/>
-        </w:rPr>
-      </w:pPr>
-      <w:r>
-        <w:lastRenderedPageBreak/>
-        <w:t>Now it is time of the server side</w:t>
-      </w:r>
-    </w:p>
-    <w:p>
-      <w:r>
-        <w:t>The code in put() for the server:</w:t>
-      </w:r>
-    </w:p>
-    <w:bookmarkStart w:id="5" w:name="_MON_1536331271"/>
-    <w:bookmarkEnd w:id="5"/>
-    <w:p>
-      <w:r>
-        <w:object w:dxaOrig="9360" w:dyaOrig="8558">
-          <v:shape id="_x0000_i1030" type="#_x0000_t75" style="width:468pt;height:427.9pt" o:ole="">
-            <v:imagedata r:id="rId18" o:title=""/>
-          </v:shape>
-          <o:OLEObject Type="Embed" ProgID="Word.OpenDocumentText.12" ShapeID="_x0000_i1030" DrawAspect="Content" ObjectID="_1536341120" r:id="rId19"/>
-        </w:object>
-      </w:r>
-      <w:r>
-        <w:t>Server will run the code when the client remotely invoke, if the mode is ACTIVE, the server will start the connection to the client with sending the file name and file size. If the mode is passive, just call the GetThead Methods to start a new thread to wait for the connection.</w:t>
-      </w:r>
-    </w:p>
-    <w:p/>
-    <w:p/>
-    <w:p/>
-    <w:p/>
-    <w:p/>
-    <w:p>
-      <w:r>
-        <w:lastRenderedPageBreak/>
-        <w:t>The put method of server side</w:t>
-      </w:r>
-      <w:r>
-        <w:rPr>
-          <w:rFonts w:hint="eastAsia"/>
-        </w:rPr>
-        <w:t>：</w:t>
-      </w:r>
-    </w:p>
-    <w:bookmarkStart w:id="6" w:name="_MON_1536331802"/>
-    <w:bookmarkEnd w:id="6"/>
-    <w:p>
-      <w:r>
-        <w:object w:dxaOrig="9360" w:dyaOrig="6748">
-          <v:shape id="_x0000_i1031" type="#_x0000_t75" style="width:468pt;height:337.6pt" o:ole="">
-            <v:imagedata r:id="rId20" o:title=""/>
-          </v:shape>
-          <o:OLEObject Type="Embed" ProgID="Word.OpenDocumentText.12" ShapeID="_x0000_i1031" DrawAspect="Content" ObjectID="_1536341121" r:id="rId21"/>
-        </w:object>
-      </w:r>
-    </w:p>
-    <w:p>
-      <w:r>
-        <w:t>If the put method is called and mode is equal to ACTIVE, the server start connecting to client and begin to receive file from the client and output the file in the current path. When the mode is PASSIVE, the server just start a new thread to listen the connection from the clients.</w:t>
-      </w:r>
-    </w:p>
-    <w:p>
-      <w:r>
-        <w:t>The getThread of server:</w:t>
-      </w:r>
-    </w:p>
-    <w:bookmarkStart w:id="7" w:name="_MON_1536332265"/>
-    <w:bookmarkEnd w:id="7"/>
-    <w:p>
-      <w:r>
-        <w:object w:dxaOrig="9360" w:dyaOrig="3123">
-          <v:shape id="_x0000_i1033" type="#_x0000_t75" style="width:468pt;height:156.25pt" o:ole="">
-            <v:imagedata r:id="rId22" o:title=""/>
-          </v:shape>
-          <o:OLEObject Type="Embed" ProgID="Word.OpenDocumentText.12" ShapeID="_x0000_i1033" DrawAspect="Content" ObjectID="_1536341122" r:id="rId23"/>
-        </w:object>
-      </w:r>
-    </w:p>
-    <w:p/>
-    <w:p/>
-    <w:p>
-      <w:r>
-        <w:lastRenderedPageBreak/>
-        <w:t>The PutThread of server:</w:t>
-      </w:r>
-    </w:p>
-    <w:bookmarkStart w:id="8" w:name="_MON_1536332199"/>
-    <w:bookmarkEnd w:id="8"/>
-    <w:p>
-      <w:r>
-        <w:object w:dxaOrig="9360" w:dyaOrig="5162">
-          <v:shape id="_x0000_i1032" type="#_x0000_t75" style="width:468pt;height:258.1pt" o:ole="">
-            <v:imagedata r:id="rId24" o:title=""/>
-          </v:shape>
-          <o:OLEObject Type="Embed" ProgID="Word.OpenDocumentText.12" ShapeID="_x0000_i1032" DrawAspect="Content" ObjectID="_1536341123" r:id="rId25"/>
-        </w:object>
-      </w:r>
-    </w:p>
-    <w:p>
-      <w:r>
-        <w:t>Testing code: Start the server in local and start client, when the client found the proxy server in the registry, the command line start to show.</w:t>
-      </w:r>
-    </w:p>
-    <w:p>
-      <w:r>
-        <w:t>Testing in the passive mode, to get or put file with the server and correct the code, make sure the file that been transferred is complete.</w:t>
-      </w:r>
-    </w:p>
-    <w:p>
-      <w:r>
-        <w:t>Changing it to active mode and do the same thing like the get and put methods.</w:t>
-      </w:r>
-    </w:p>
-    <w:p>
-      <w:pPr>
-        <w:rPr>
-          <w:rFonts w:hint="eastAsia"/>
-        </w:rPr>
-      </w:pPr>
-      <w:r>
         <w:t>The video will make sure the code is right</w:t>
       </w:r>
+      <w:r>
+        <w:t xml:space="preserve"> and show the demon</w:t>
+      </w:r>
+      <w:bookmarkStart w:id="9" w:name="_GoBack"/>
+      <w:bookmarkEnd w:id="9"/>
       <w:r>
         <w:rPr>
           <w:rFonts w:hint="eastAsia"/>
         </w:rPr>
         <w:t>.</w:t>
       </w:r>
-      <w:bookmarkStart w:id="9" w:name="_GoBack"/>
-      <w:bookmarkEnd w:id="9"/>
     </w:p>
     <w:sectPr>
-      <w:headerReference w:type="default" r:id="rId26"/>
+      <w:headerReference w:type="default" r:id="rId30"/>
       <w:pgSz w:w="12240" w:h="15840"/>
       <w:pgMar w:top="1440" w:right="1440" w:bottom="1440" w:left="1440" w:header="720" w:footer="720" w:gutter="0"/>
       <w:cols w:space="720"/>
@@ -1286,7 +1552,7 @@
 </file>
 
 <file path=customXml/itemProps1.xml><?xml version="1.0" encoding="utf-8"?>
-<ds:datastoreItem xmlns:ds="http://schemas.openxmlformats.org/officeDocument/2006/customXml" ds:itemID="{BAEF13F6-9057-483E-ADB4-87108BDE9EC9}">
+<ds:datastoreItem xmlns:ds="http://schemas.openxmlformats.org/officeDocument/2006/customXml" ds:itemID="{D5658829-A311-42A9-A1F7-CB0F84FDB957}">
   <ds:schemaRefs>
     <ds:schemaRef ds:uri="http://schemas.openxmlformats.org/officeDocument/2006/bibliography"/>
   </ds:schemaRefs>

</xml_diff>